<commit_message>
Cambios en memoria ISMA
</commit_message>
<xml_diff>
--- a/MEMORIA/MEMORIA DEMONSTRWAY.docx
+++ b/MEMORIA/MEMORIA DEMONSTRWAY.docx
@@ -86,6 +86,202 @@
       </w:r>
     </w:p>
     <w:p>
+      <w:r>
+        <w:t>PRIMERAS IDEAS</w:t>
+      </w:r>
+    </w:p>
+    <w:p>
+      <w:r>
+        <w:t xml:space="preserve">Demon´s starway desde el principio ha estado inspirado en mecánicas pertenecientes a títulos de la saga Super Mario Galaxy y Captain Toad, buscando jugar con la </w:t>
+      </w:r>
+      <w:r>
+        <w:t>gravedad</w:t>
+      </w:r>
+      <w:r>
+        <w:t xml:space="preserve"> en saltos sobre planeas de tamaño reducido y la tranquilidad que te ofrecen los juegos sin combates directos y sin tiempos que atosiguen el cumplimiento de tu objetivo.</w:t>
+      </w:r>
+    </w:p>
+    <w:p>
+      <w:r>
+        <w:t>Además Demon´s Starway es un juego pensado para todos los públicos, algo que condicionará las decisiones tomadas a continuación.</w:t>
+      </w:r>
+    </w:p>
+    <w:p>
+      <w:r>
+        <w:t>De esta idea principal podemos ramificar el diseño del juego en tres partes:</w:t>
+      </w:r>
+    </w:p>
+    <w:p>
+      <w:r>
+        <w:t>-</w:t>
+      </w:r>
+      <w:r>
+        <w:t>El universo de Demon´s Starway y s</w:t>
+      </w:r>
+      <w:r>
+        <w:t>u historia</w:t>
+      </w:r>
+    </w:p>
+    <w:p>
+      <w:pPr>
+        <w:ind w:left="708"/>
+      </w:pPr>
+      <w:r>
+        <w:t>“En tiempos de la creación, Lucifer fue desterrado de los cielos por sus pecados. Descendió hasta el infierno por un camino de estrellas, el cual fue destruido por los ángeles a su paso para evitar su vuelta a toda costa.</w:t>
+      </w:r>
+    </w:p>
+    <w:p>
+      <w:pPr>
+        <w:ind w:left="708"/>
+      </w:pPr>
+      <w:r>
+        <w:t>Años más tarde, nuestro protagonista, por su condición de demonio tiene prohibida la entrada al paraíso, pero no está dispuesto a aceptar esa norma sobreimpuesta y se embarca en la aventura de reconstruir el camino a los cielos.”</w:t>
+      </w:r>
+    </w:p>
+    <w:p>
+      <w:r>
+        <w:t>-</w:t>
+      </w:r>
+      <w:r>
+        <w:t>Composición</w:t>
+      </w:r>
+      <w:r>
+        <w:t xml:space="preserve"> de niveles</w:t>
+      </w:r>
+    </w:p>
+    <w:p>
+      <w:pPr>
+        <w:ind w:left="708"/>
+      </w:pPr>
+      <w:r>
+        <w:t>Dicho camino mencionado en la historia no es otro que las 12 constelaciones. Cada constelación compondrá un estilo y temática de mundo</w:t>
+      </w:r>
+      <w:r>
+        <w:t>.</w:t>
+      </w:r>
+    </w:p>
+    <w:p>
+      <w:pPr>
+        <w:ind w:left="708"/>
+      </w:pPr>
+      <w:r>
+        <w:t>Para completar las constelaciones y desbloquear las siguientes deberás completar todas las estrellas obligatorias que las conforman (considerándose cada estrella un nivel).</w:t>
+      </w:r>
+    </w:p>
+    <w:p>
+      <w:r>
+        <w:t>-Objetivo de los niveles</w:t>
+      </w:r>
+    </w:p>
+    <w:p>
+      <w:pPr>
+        <w:ind w:left="708"/>
+      </w:pPr>
+      <w:r>
+        <w:t>E</w:t>
+      </w:r>
+      <w:r>
+        <w:t>n cada estrella o nivel deberemos abrir el portal que fue destruido por los ángeles para avanzar a la siguiente estrella. Para ello deberemos recolectar 5 puntas de estrella que conforman el pentágono estrellado que abre dicho portal.</w:t>
+      </w:r>
+    </w:p>
+    <w:p>
+      <w:pPr>
+        <w:ind w:left="708"/>
+      </w:pPr>
+      <w:r>
+        <w:t xml:space="preserve">En los niveles encontraremos ángeles custodiando algunas de estas puntas para evitar que completemos nuestro objetivo los cuales nos quitarán una vida (De un máximo inicial de 3) y nos devolverán al punto de partida. </w:t>
+      </w:r>
+    </w:p>
+    <w:p>
+      <w:pPr>
+        <w:ind w:left="708"/>
+      </w:pPr>
+      <w:r>
+        <w:lastRenderedPageBreak/>
+        <w:t>La partida acaba una vez perdamos 3 vidas (lo cual significa que tendremos que volver a intentarlo) o consigamos las 5 puntas de estrella y lleguemos al portal activado (y podremos jugar al siguiente nivel).</w:t>
+      </w:r>
+    </w:p>
+    <w:p/>
+    <w:p>
+      <w:r>
+        <w:t>Explicados estos puntos, en la versión que se presenta encontraremos 3 niveles accesibles de la primera constelación (</w:t>
+      </w:r>
+      <w:r>
+        <w:rPr>
+          <w:color w:val="FF0000"/>
+        </w:rPr>
+        <w:t>No me acuerdo cual</w:t>
+      </w:r>
+      <w:r>
+        <w:t>) con diferentes Assets y una curva de dificultad ascendente.</w:t>
+      </w:r>
+      <w:r>
+        <w:t xml:space="preserve"> Dicha curva no sería la original del juego ya que se ha querido mostrar niveles de dificultas difertenes.</w:t>
+      </w:r>
+    </w:p>
+    <w:p>
+      <w:r>
+        <w:t>El principal objetivo del juego como se ha mencionado no es el estrés que te puede ofrecer un juego de acción, si no disfrutar de unos momentos intentando resolver los niveles, por lo que los ángeles no tienen tanto papel en la mecánica y son secundarios (en esta versión hay 1 tipo de ángel con 2 tipos de movimientos, pero en versiones futuras hay diseñados nuevos enemigos)</w:t>
+      </w:r>
+    </w:p>
+    <w:p>
+      <w:r>
+        <w:t>La historia mencionada forma parte de un trasfondo que no modifica la jugabilidad y sirve para ofrecer coherencia a la obra, por lo que en esta versión no se muestra ninguna cinemática o cutscene de la historia).</w:t>
+      </w:r>
+    </w:p>
+    <w:p>
+      <w:r>
+        <w:t>DISEÑO DE NIVELES</w:t>
+      </w:r>
+    </w:p>
+    <w:p>
+      <w:r>
+        <w:t>Los mundos se han diseñado para una fácil producción, aprovechando “planetas” o “mundos” cuadrados para cuadricular saltos y acciones y facilitar el diseño.</w:t>
+      </w:r>
+    </w:p>
+    <w:p>
+      <w:pPr>
+        <w:rPr>
+          <w:color w:val="FF0000"/>
+        </w:rPr>
+      </w:pPr>
+      <w:r>
+        <w:rPr>
+          <w:color w:val="FF0000"/>
+        </w:rPr>
+        <w:t>imagen</w:t>
+      </w:r>
+    </w:p>
+    <w:p>
+      <w:r>
+        <w:t xml:space="preserve">Como podemos observar en la imagen anterior, se diseñaba un boceto del nivel y se presentaban enemigos y una cantidad de objetos cúbicos para su posterior </w:t>
+      </w:r>
+      <w:r>
+        <w:rPr>
+          <w:i/>
+        </w:rPr>
+        <w:t>concept</w:t>
+      </w:r>
+      <w:r>
+        <w:t xml:space="preserve"> basado en su forma y finalmente su modelización. </w:t>
+      </w:r>
+    </w:p>
+    <w:p>
+      <w:r>
+        <w:t>MULTIJUGADOR</w:t>
+      </w:r>
+    </w:p>
+    <w:p>
+      <w:r>
+        <w:t>Siguiendo la temática del juego en el menú podemos encontrar el submenú “Ofiuco”, el cual simboliza la decimotercera constelación y nuestro modo multijugador.</w:t>
+      </w:r>
+    </w:p>
+    <w:p>
+      <w:r>
+        <w:t>Al igual que en el modo Individual, podremos encontrar diferentes niveles, con la diferencia que ahora competiremos contra un segundo jugador para alcanzar antes las puntas de estrella y llegar a nuestro portal.</w:t>
+      </w:r>
+    </w:p>
+    <w:p>
       <w:pPr>
         <w:jc w:val="both"/>
       </w:pPr>
@@ -126,102 +322,34 @@
       <w:r>
         <w:t xml:space="preserve">Desde un principio, quisimos que su apartado artístico y visual tuviese un diseño místico a la par que </w:t>
       </w:r>
-      <w:proofErr w:type="spellStart"/>
       <w:r>
         <w:rPr>
           <w:i/>
         </w:rPr>
         <w:t>cartoon</w:t>
       </w:r>
-      <w:proofErr w:type="spellEnd"/>
       <w:r>
         <w:t xml:space="preserve"> con referencias a juegos en 3D como “</w:t>
       </w:r>
-      <w:proofErr w:type="spellStart"/>
       <w:r>
         <w:rPr>
           <w:i/>
         </w:rPr>
-        <w:t>The</w:t>
-      </w:r>
-      <w:proofErr w:type="spellEnd"/>
+        <w:t>The Legend of Zelda: Skyward Sword” o</w:t>
+      </w:r>
+      <w:r>
+        <w:t xml:space="preserve"> “Rime”. Sin embargo, estos dos juegos que tuvimos de referencia eran de elevada complejidad a la hora de modelar y, dado a que hemos querido ir un paso más allá en este proyecto y crear nuestros propios </w:t>
+      </w:r>
       <w:r>
         <w:rPr>
           <w:i/>
         </w:rPr>
-        <w:t xml:space="preserve"> </w:t>
-      </w:r>
-      <w:proofErr w:type="spellStart"/>
+        <w:t>assets</w:t>
+      </w:r>
       <w:r>
         <w:rPr>
           <w:i/>
         </w:rPr>
-        <w:t>Legend</w:t>
-      </w:r>
-      <w:proofErr w:type="spellEnd"/>
-      <w:r>
-        <w:rPr>
-          <w:i/>
-        </w:rPr>
-        <w:t xml:space="preserve"> </w:t>
-      </w:r>
-      <w:proofErr w:type="spellStart"/>
-      <w:r>
-        <w:rPr>
-          <w:i/>
-        </w:rPr>
-        <w:t>of</w:t>
-      </w:r>
-      <w:proofErr w:type="spellEnd"/>
-      <w:r>
-        <w:rPr>
-          <w:i/>
-        </w:rPr>
-        <w:t xml:space="preserve"> Zelda: </w:t>
-      </w:r>
-      <w:proofErr w:type="spellStart"/>
-      <w:r>
-        <w:rPr>
-          <w:i/>
-        </w:rPr>
-        <w:t>Skyward</w:t>
-      </w:r>
-      <w:proofErr w:type="spellEnd"/>
-      <w:r>
-        <w:rPr>
-          <w:i/>
-        </w:rPr>
-        <w:t xml:space="preserve"> </w:t>
-      </w:r>
-      <w:proofErr w:type="spellStart"/>
-      <w:r>
-        <w:rPr>
-          <w:i/>
-        </w:rPr>
-        <w:t>Sword</w:t>
-      </w:r>
-      <w:proofErr w:type="spellEnd"/>
-      <w:r>
-        <w:rPr>
-          <w:i/>
-        </w:rPr>
-        <w:t>” o</w:t>
-      </w:r>
-      <w:r>
-        <w:t xml:space="preserve"> “Rime”. Sin embargo, estos dos juegos que tuvimos de referencia eran de elevada complejidad a la hora de modelar y, dado a que hemos querido ir un paso más allá en este proyecto y crear nuestros propios </w:t>
-      </w:r>
-      <w:proofErr w:type="spellStart"/>
-      <w:r>
-        <w:rPr>
-          <w:i/>
-        </w:rPr>
-        <w:t>assets</w:t>
-      </w:r>
-      <w:proofErr w:type="spellEnd"/>
-      <w:r>
-        <w:rPr>
-          <w:i/>
-        </w:rPr>
         <w:t xml:space="preserve">, </w:t>
       </w:r>
       <w:r>
@@ -233,6 +361,7 @@
         <w:jc w:val="both"/>
       </w:pPr>
       <w:r>
+        <w:lastRenderedPageBreak/>
         <w:t>Por otro lado, dada la temática del juego, toda la acción se desarrolla en un espacio oscuro y estrellado. Esto hace que tengamos una paleta de colores reducida, puesto que en la noche lo que predominan son colores oscuros y apagados</w:t>
       </w:r>
       <w:r>
@@ -336,7 +465,6 @@
         <w:jc w:val="both"/>
       </w:pPr>
       <w:r>
-        <w:lastRenderedPageBreak/>
         <w:t>Lo primero fue hacer su diseño como si se tratase de una bola. Esta decisión de hacer al personaje con formas circulares es debido a que éstas</w:t>
       </w:r>
       <w:r>
@@ -418,6 +546,7 @@
         <w:jc w:val="both"/>
       </w:pPr>
       <w:r>
+        <w:lastRenderedPageBreak/>
         <w:t xml:space="preserve">En la imagen que se muestra a continuación, corresponde con el diseño final de nuestro personaje principal con todas las vistas y anotaciones necesarias para su modelado en 3D. </w:t>
       </w:r>
       <w:r>
@@ -485,43 +614,43 @@
         <w:jc w:val="both"/>
       </w:pPr>
       <w:r>
+        <w:t xml:space="preserve">LOS </w:t>
+      </w:r>
+      <w:r>
+        <w:t xml:space="preserve">ÁNGELES </w:t>
+      </w:r>
+      <w:r>
+        <w:t>ENEMIGOS</w:t>
+      </w:r>
+    </w:p>
+    <w:p>
+      <w:pPr>
+        <w:jc w:val="both"/>
+      </w:pPr>
+      <w:r>
+        <w:t>Para el diseño de los enemigos se nos planteaba el mismo problema que con el personaje principal:</w:t>
+      </w:r>
+      <w:r>
+        <w:t xml:space="preserve"> ¿cómo hacemos que un ángel sea el malo de la historia?</w:t>
+      </w:r>
+    </w:p>
+    <w:p>
+      <w:pPr>
+        <w:jc w:val="both"/>
+      </w:pPr>
+      <w:r>
+        <w:t>Con el ángel lo teníamos más complicado que el mini demonio puesto que queríamos hacer ver que era el enemigo, pero sin que pierda su identidad de ángel. Desde un primer momento, experimentamos con su diseño poniéndole una máscara blanca al estilo veneciano para que tuviese ninguna expresión en su rostro y hacerle un personaje “distante”, evitando que el jugador simpatice con él.</w:t>
+      </w:r>
+    </w:p>
+    <w:p>
+      <w:pPr>
+        <w:jc w:val="both"/>
+      </w:pPr>
+      <w:r>
+        <w:rPr>
+          <w:noProof/>
+        </w:rPr>
         <w:lastRenderedPageBreak/>
-        <w:t xml:space="preserve">LOS </w:t>
-      </w:r>
-      <w:r>
-        <w:t xml:space="preserve">ÁNGELES </w:t>
-      </w:r>
-      <w:r>
-        <w:t>ENEMIGOS</w:t>
-      </w:r>
-    </w:p>
-    <w:p>
-      <w:pPr>
-        <w:jc w:val="both"/>
-      </w:pPr>
-      <w:r>
-        <w:t>Para el diseño de los enemigos se nos planteaba el mismo problema que con el personaje principal:</w:t>
-      </w:r>
-      <w:r>
-        <w:t xml:space="preserve"> ¿cómo hacemos que un ángel sea el malo de la historia?</w:t>
-      </w:r>
-    </w:p>
-    <w:p>
-      <w:pPr>
-        <w:jc w:val="both"/>
-      </w:pPr>
-      <w:r>
-        <w:t>Con el ángel lo teníamos más complicado que el mini demonio puesto que queríamos hacer ver que era el enemigo, pero sin que pierda su identidad de ángel. Desde un primer momento, experimentamos con su diseño poniéndole una máscara blanca al estilo veneciano para que tuviese ninguna expresión en su rostro y hacerle un personaje “distante”, evitando que el jugador simpatice con él.</w:t>
-      </w:r>
-    </w:p>
-    <w:p>
-      <w:pPr>
-        <w:jc w:val="both"/>
-      </w:pPr>
-      <w:r>
-        <w:rPr>
-          <w:noProof/>
-        </w:rPr>
         <w:drawing>
           <wp:inline distT="0" distB="0" distL="0" distR="0">
             <wp:extent cx="5400040" cy="3827780"/>
@@ -1119,14 +1248,12 @@
       <w:r>
         <w:t xml:space="preserve">Para el escenario de cada mundo del juego, aparte de los objetos en 3D anteriormente descritos, se ha optado por crear un </w:t>
       </w:r>
-      <w:proofErr w:type="spellStart"/>
       <w:r>
         <w:rPr>
           <w:i/>
         </w:rPr>
         <w:t>skybox</w:t>
       </w:r>
-      <w:proofErr w:type="spellEnd"/>
       <w:r>
         <w:t xml:space="preserve"> desde cero. </w:t>
       </w:r>
@@ -1136,14 +1263,12 @@
       <w:r>
         <w:t xml:space="preserve"> </w:t>
       </w:r>
-      <w:proofErr w:type="spellStart"/>
       <w:r>
         <w:rPr>
           <w:i/>
         </w:rPr>
         <w:t>skybox</w:t>
       </w:r>
-      <w:proofErr w:type="spellEnd"/>
       <w:r>
         <w:t xml:space="preserve"> </w:t>
       </w:r>
@@ -1153,14 +1278,12 @@
       <w:r>
         <w:t xml:space="preserve">muestra un espacio oscuro lleno de muchas estrellas para que de el efecto de más iluminación en la escena. Cada una de estas estrellas son fijas puesto que se han pintado en seis caras que forman el </w:t>
       </w:r>
-      <w:proofErr w:type="spellStart"/>
       <w:r>
         <w:rPr>
           <w:i/>
         </w:rPr>
         <w:t>skybox</w:t>
       </w:r>
-      <w:proofErr w:type="spellEnd"/>
       <w:r>
         <w:t xml:space="preserve"> con la ayuda de Photoshop.</w:t>
       </w:r>
@@ -1240,21 +1363,11 @@
         <w:t>continuación,</w:t>
       </w:r>
       <w:r>
-        <w:t xml:space="preserve"> se muestra el </w:t>
-      </w:r>
-      <w:proofErr w:type="spellStart"/>
-      <w:r>
-        <w:t>skybox</w:t>
-      </w:r>
-      <w:proofErr w:type="spellEnd"/>
-      <w:r>
-        <w:t xml:space="preserve"> con </w:t>
+        <w:t xml:space="preserve"> se muestra el skybox con </w:t>
       </w:r>
       <w:r>
         <w:t>las guías de Photoshop para distinguir cada una de sus caras.</w:t>
       </w:r>
-      <w:bookmarkStart w:id="0" w:name="_GoBack"/>
-      <w:bookmarkEnd w:id="0"/>
     </w:p>
     <w:p>
       <w:pPr>
@@ -1281,28 +1394,12 @@
       <w:r>
         <w:t xml:space="preserve">El juego consta de siete pantallas correspondientes con: el menú principal, el menú de elección de niveles, el de opciones, el de instrucciones, el de multijugador, el de créditos y el de </w:t>
       </w:r>
-      <w:proofErr w:type="spellStart"/>
       <w:r>
         <w:rPr>
           <w:i/>
         </w:rPr>
-        <w:t>Game</w:t>
-      </w:r>
-      <w:proofErr w:type="spellEnd"/>
-      <w:r>
-        <w:rPr>
-          <w:i/>
-        </w:rPr>
-        <w:t xml:space="preserve"> </w:t>
-      </w:r>
-      <w:proofErr w:type="spellStart"/>
-      <w:r>
-        <w:rPr>
-          <w:i/>
-        </w:rPr>
-        <w:t>Over</w:t>
-      </w:r>
-      <w:proofErr w:type="spellEnd"/>
+        <w:t>Game Over</w:t>
+      </w:r>
       <w:r>
         <w:t>. Cada una de estas pantallas ha seguido una misma estética basada en un mapa de constelaciones, es decir, para cada pantalla se han diseñado un total de siete ruletas. A continuación, se pasa a explicar en detalle cada una de ellas.</w:t>
       </w:r>
@@ -1585,6 +1682,77 @@
         <w:t>PROGRAMACIÓN</w:t>
       </w:r>
     </w:p>
+    <w:p/>
+    <w:p>
+      <w:r>
+        <w:t>INTERFAZ</w:t>
+      </w:r>
+    </w:p>
+    <w:p>
+      <w:r>
+        <w:tab/>
+        <w:t>Para el diseño de la interfaz se buscaba una navegación más dinámica a la que estábamos acostumbrados, por lo que se hizo uso de un sistema de rotaciones para interactuar por las diferentes pantallas (mencionadas en el apartado artístico)</w:t>
+      </w:r>
+    </w:p>
+    <w:p>
+      <w:r>
+        <w:t>Encontramos 5 pantallas principales que, siguiendo el lore de Demon´s Starway se han posicionado a 72 grados de diferencia respecto a los demás (la misma distancia que las puntas de un pentágono estrellado) y te puedes mover por ellos a través de botones.</w:t>
+      </w:r>
+    </w:p>
+    <w:p>
+      <w:r>
+        <w:t>Todos los componentes del menú exceptuando la cámara la cual es fija se encuentran dentro de un GameObject que hace de centro de masas, el cual gira en cada ciclo de la función de Unity FixedUpdate() hasta el ángulo deseado marcado por el botón pulsado. Además, la dirección de giro viene marcada por la posición final deseado buscando siempre el menor desplazamiento.</w:t>
+      </w:r>
+    </w:p>
+    <w:p>
+      <w:r>
+        <w:t>Como ayuda visual el skybox gira en sentido contrario a nuestro menú sobrescribiendo su posición con el comando RenderSettings.skybox.SetFloat(“_Rotation”, newPos);.</w:t>
+      </w:r>
+    </w:p>
+    <w:p>
+      <w:r>
+        <w:t xml:space="preserve">En </w:t>
+      </w:r>
+      <w:r>
+        <w:t>el menú principal</w:t>
+      </w:r>
+      <w:r>
+        <w:t xml:space="preserve"> encontramos inicialmente el logotipo del juego, una rueda de constelaciones, 2 flechas y a nuestro personaje. La rueda gira respecto a su centro de la misma manera que el centro de masas anterior para acomodarse a la posterior o anterior constelación según la flecha pulsada.</w:t>
+      </w:r>
+    </w:p>
+    <w:p>
+      <w:r>
+        <w:t xml:space="preserve">A forma de ayuda visual nuestro personaje gira haciendo parecer que observa </w:t>
+      </w:r>
+      <w:r>
+        <w:t>la ruleta girar en el mismo ciclo y volviendo a su estado inicial guardado en una variable Quaternion.</w:t>
+      </w:r>
+    </w:p>
+    <w:p>
+      <w:r>
+        <w:t>En la ruleta solo podremos pulsar sobre la constelación que esté mirando nuestro protagonista (si además está desbloqueada), esto hará que rotando sobre un GameObject posicionado con anterioridad entre en escena una nueva ruleta para elegir el nivel deseado.</w:t>
+      </w:r>
+    </w:p>
+    <w:p>
+      <w:r>
+        <w:t xml:space="preserve">Ahora los botones afectan a esta nueva ruleta y no a la anterior (la cual se encuentra debajo) por haber modificado el objeto al que tienen que mandar cambiar las variables que permiten girar la dirección de giro. </w:t>
+      </w:r>
+    </w:p>
+    <w:p>
+      <w:r>
+        <w:lastRenderedPageBreak/>
+        <w:t>Además, este nuevo estado también afecta a nuestro protagonista que se adelanta como ayuda visual y deja paso en su posición a una nueva flecha que permite volver todo al estado anterior con su respectiva transición.</w:t>
+      </w:r>
+    </w:p>
+    <w:p>
+      <w:r>
+        <w:t>El resto de intención o feedback visual con el menú en cualquiera de los botones se produce modificando el contenido a mostrar por las funciones OnMouseDown(), OnMouseUp() y OnMouseOver() que nos proporciona Unity</w:t>
+      </w:r>
+      <w:r>
+        <w:t xml:space="preserve"> y las variables y funciones propias de los objetos como SetActive(bool).</w:t>
+      </w:r>
+    </w:p>
+    <w:p/>
     <w:p>
       <w:pPr>
         <w:jc w:val="both"/>
@@ -1610,6 +1778,76 @@
       </w:r>
     </w:p>
     <w:p>
+      <w:r>
+        <w:t>Demon´s Starway dispone de formas de control dependiendo de la plataforma en uso.</w:t>
+      </w:r>
+    </w:p>
+    <w:p>
+      <w:r>
+        <w:t>PC:</w:t>
+      </w:r>
+    </w:p>
+    <w:p>
+      <w:r>
+        <w:t xml:space="preserve">-Menú: </w:t>
+      </w:r>
+    </w:p>
+    <w:p>
+      <w:r>
+        <w:t>Ratón para desplazarse mediante los botones</w:t>
+      </w:r>
+    </w:p>
+    <w:p>
+      <w:r>
+        <w:t xml:space="preserve">-InGame: </w:t>
+      </w:r>
+    </w:p>
+    <w:p>
+      <w:r>
+        <w:t>Ratón + Click Izquierdo para rotar la cámara.</w:t>
+      </w:r>
+    </w:p>
+    <w:p>
+      <w:r>
+        <w:t>Teclas A,S,D,W para mover a nuestro personaje.</w:t>
+      </w:r>
+    </w:p>
+    <w:p>
+      <w:r>
+        <w:t>Barra Espaciadora para saltar.</w:t>
+      </w:r>
+    </w:p>
+    <w:p>
+      <w:r>
+        <w:t>Dispositivo Portable:</w:t>
+      </w:r>
+    </w:p>
+    <w:p>
+      <w:r>
+        <w:t>-Menú:</w:t>
+      </w:r>
+    </w:p>
+    <w:p>
+      <w:r>
+        <w:t>Uso táctil para desplazarse mediante los botones</w:t>
+      </w:r>
+    </w:p>
+    <w:p>
+      <w:r>
+        <w:t>-InGame:</w:t>
+      </w:r>
+    </w:p>
+    <w:p>
+      <w:r>
+        <w:t>Joystick virtual para rotar la cámara y mover nuestro personaje</w:t>
+      </w:r>
+    </w:p>
+    <w:p>
+      <w:r>
+        <w:t>Botón virtual para saltar.</w:t>
+      </w:r>
+    </w:p>
+    <w:p>
       <w:pPr>
         <w:pStyle w:val="Ttulo1"/>
         <w:jc w:val="both"/>
@@ -1646,6 +1884,29 @@
         </w:rPr>
         <w:t>MEJORAS</w:t>
       </w:r>
+    </w:p>
+    <w:p>
+      <w:r>
+        <w:t>Demon´s Starway está pensado como un juego completo, aunque en esta versión no está completo por lo que cabe destacar ciertas mejoras en su diseño:</w:t>
+      </w:r>
+    </w:p>
+    <w:p>
+      <w:r>
+        <w:t>Submisiones: En cada nivel podríamos encontrar al acabarlo una sumisión oculta para dar el incentivo de volver a jugar y completar el juego al 100%. Dichas misiones podrían ser alguna como encontrar el objeto escondido, acabar en menos de X tiempo o llegar a la meta con 3 vidas.</w:t>
+      </w:r>
+    </w:p>
+    <w:p>
+      <w:r>
+        <w:lastRenderedPageBreak/>
+        <w:t>Power-Ups: Aunque entretenida, a largo plazo la mecánica de solo saltar y moverse puede cansar, por lo que añadir cierto power-ups para la resolución de niveles es un punto muy considerado.</w:t>
+      </w:r>
+    </w:p>
+    <w:p>
+      <w:r>
+        <w:t>Bosses: Enemigos finales al acabar constelaciones que podrían estar implementado como en muchos juegos de Nintendo atacando indirecta o simplemente sobrevivir X tiempo para cansarlos.</w:t>
+      </w:r>
+      <w:bookmarkStart w:id="0" w:name="_GoBack"/>
+      <w:bookmarkEnd w:id="0"/>
     </w:p>
     <w:p>
       <w:pPr>
@@ -2426,6 +2687,7 @@
   <w:style w:type="character" w:default="1" w:styleId="Fuentedeprrafopredeter">
     <w:name w:val="Default Paragraph Font"/>
     <w:uiPriority w:val="1"/>
+    <w:semiHidden/>
     <w:unhideWhenUsed/>
   </w:style>
   <w:style w:type="table" w:default="1" w:styleId="Tablanormal">

</xml_diff>